<commit_message>
16. Tailwind - 95%
</commit_message>
<xml_diff>
--- a/16. Tailwind CSS/Notes.docx
+++ b/16. Tailwind CSS/Notes.docx
@@ -1366,7 +1366,560 @@
         <w:t>Form Elements</w:t>
       </w:r>
     </w:p>
+    <w:p>
+      <w:pPr>
+        <w:pStyle w:val="ListParagraph"/>
+        <w:numPr>
+          <w:ilvl w:val="0"/>
+          <w:numId w:val="1"/>
+        </w:numPr>
+      </w:pPr>
+      <w:r>
+        <w:t xml:space="preserve">We can reuse styles with </w:t>
+      </w:r>
+      <w:r>
+        <w:rPr>
+          <w:b/>
+          <w:bCs/>
+        </w:rPr>
+        <w:t>@apply</w:t>
+      </w:r>
+    </w:p>
+    <w:p>
+      <w:pPr>
+        <w:pStyle w:val="ListParagraph"/>
+        <w:numPr>
+          <w:ilvl w:val="0"/>
+          <w:numId w:val="1"/>
+        </w:numPr>
+      </w:pPr>
+      <w:r>
+        <w:t xml:space="preserve">Using </w:t>
+      </w:r>
+      <w:r>
+        <w:rPr>
+          <w:b/>
+          <w:bCs/>
+        </w:rPr>
+        <w:t>@apply</w:t>
+      </w:r>
+    </w:p>
+    <w:p>
+      <w:pPr>
+        <w:pStyle w:val="ListParagraph"/>
+        <w:numPr>
+          <w:ilvl w:val="1"/>
+          <w:numId w:val="1"/>
+        </w:numPr>
+      </w:pPr>
+      <w:r>
+        <w:t>We create an class in the .css file</w:t>
+      </w:r>
+    </w:p>
+    <w:p>
+      <w:pPr>
+        <w:pStyle w:val="ListParagraph"/>
+        <w:numPr>
+          <w:ilvl w:val="1"/>
+          <w:numId w:val="1"/>
+        </w:numPr>
+      </w:pPr>
+      <w:r>
+        <w:t>@layer components{</w:t>
+      </w:r>
+    </w:p>
+    <w:p>
+      <w:pPr>
+        <w:pStyle w:val="ListParagraph"/>
+        <w:numPr>
+          <w:ilvl w:val="0"/>
+          <w:numId w:val="1"/>
+        </w:numPr>
+        <w:shd w:val="clear" w:color="auto" w:fill="282C34"/>
+        <w:spacing w:after="0" w:line="285" w:lineRule="atLeast"/>
+        <w:rPr>
+          <w:rFonts w:ascii="Consolas" w:eastAsia="Times New Roman" w:hAnsi="Consolas" w:cs="Times New Roman"/>
+          <w:color w:val="BBBBBB"/>
+          <w:kern w:val="0"/>
+          <w:sz w:val="21"/>
+          <w:szCs w:val="21"/>
+          <w14:ligatures w14:val="none"/>
+        </w:rPr>
+      </w:pPr>
+      <w:r>
+        <w:rPr>
+          <w:rFonts w:ascii="Consolas" w:eastAsia="Times New Roman" w:hAnsi="Consolas" w:cs="Times New Roman"/>
+          <w:color w:val="E06C75"/>
+          <w:kern w:val="0"/>
+          <w:sz w:val="21"/>
+          <w:szCs w:val="21"/>
+          <w14:ligatures w14:val="none"/>
+        </w:rPr>
+        <w:t>@layer</w:t>
+      </w:r>
+      <w:r>
+        <w:rPr>
+          <w:rFonts w:ascii="Consolas" w:eastAsia="Times New Roman" w:hAnsi="Consolas" w:cs="Times New Roman"/>
+          <w:color w:val="BBBBBB"/>
+          <w:kern w:val="0"/>
+          <w:sz w:val="21"/>
+          <w:szCs w:val="21"/>
+          <w14:ligatures w14:val="none"/>
+        </w:rPr>
+        <w:t xml:space="preserve"> components {</w:t>
+      </w:r>
+    </w:p>
+    <w:p>
+      <w:pPr>
+        <w:pStyle w:val="ListParagraph"/>
+        <w:numPr>
+          <w:ilvl w:val="0"/>
+          <w:numId w:val="1"/>
+        </w:numPr>
+        <w:shd w:val="clear" w:color="auto" w:fill="282C34"/>
+        <w:spacing w:after="0" w:line="285" w:lineRule="atLeast"/>
+        <w:rPr>
+          <w:rFonts w:ascii="Consolas" w:eastAsia="Times New Roman" w:hAnsi="Consolas" w:cs="Times New Roman"/>
+          <w:color w:val="BBBBBB"/>
+          <w:kern w:val="0"/>
+          <w:sz w:val="21"/>
+          <w:szCs w:val="21"/>
+          <w14:ligatures w14:val="none"/>
+        </w:rPr>
+      </w:pPr>
+      <w:r>
+        <w:rPr>
+          <w:rFonts w:ascii="Consolas" w:eastAsia="Times New Roman" w:hAnsi="Consolas" w:cs="Times New Roman"/>
+          <w:color w:val="BBBBBB"/>
+          <w:kern w:val="0"/>
+          <w:sz w:val="21"/>
+          <w:szCs w:val="21"/>
+          <w14:ligatures w14:val="none"/>
+        </w:rPr>
+        <w:t xml:space="preserve">  </w:t>
+      </w:r>
+      <w:r>
+        <w:rPr>
+          <w:rFonts w:ascii="Consolas" w:eastAsia="Times New Roman" w:hAnsi="Consolas" w:cs="Times New Roman"/>
+          <w:color w:val="98C379"/>
+          <w:kern w:val="0"/>
+          <w:sz w:val="21"/>
+          <w:szCs w:val="21"/>
+          <w14:ligatures w14:val="none"/>
+        </w:rPr>
+        <w:t>.input</w:t>
+      </w:r>
+      <w:r>
+        <w:rPr>
+          <w:rFonts w:ascii="Consolas" w:eastAsia="Times New Roman" w:hAnsi="Consolas" w:cs="Times New Roman"/>
+          <w:color w:val="BBBBBB"/>
+          <w:kern w:val="0"/>
+          <w:sz w:val="21"/>
+          <w:szCs w:val="21"/>
+          <w14:ligatures w14:val="none"/>
+        </w:rPr>
+        <w:t xml:space="preserve"> {</w:t>
+      </w:r>
+    </w:p>
+    <w:p>
+      <w:pPr>
+        <w:pStyle w:val="ListParagraph"/>
+        <w:numPr>
+          <w:ilvl w:val="0"/>
+          <w:numId w:val="1"/>
+        </w:numPr>
+        <w:shd w:val="clear" w:color="auto" w:fill="282C34"/>
+        <w:spacing w:after="0" w:line="285" w:lineRule="atLeast"/>
+        <w:rPr>
+          <w:rFonts w:ascii="Consolas" w:eastAsia="Times New Roman" w:hAnsi="Consolas" w:cs="Times New Roman"/>
+          <w:color w:val="BBBBBB"/>
+          <w:kern w:val="0"/>
+          <w:sz w:val="21"/>
+          <w:szCs w:val="21"/>
+          <w14:ligatures w14:val="none"/>
+        </w:rPr>
+      </w:pPr>
+      <w:r>
+        <w:rPr>
+          <w:rFonts w:ascii="Consolas" w:eastAsia="Times New Roman" w:hAnsi="Consolas" w:cs="Times New Roman"/>
+          <w:color w:val="BBBBBB"/>
+          <w:kern w:val="0"/>
+          <w:sz w:val="21"/>
+          <w:szCs w:val="21"/>
+          <w14:ligatures w14:val="none"/>
+        </w:rPr>
+        <w:t xml:space="preserve">    </w:t>
+      </w:r>
+      <w:r>
+        <w:rPr>
+          <w:rFonts w:ascii="Consolas" w:eastAsia="Times New Roman" w:hAnsi="Consolas" w:cs="Times New Roman"/>
+          <w:color w:val="E06C75"/>
+          <w:kern w:val="0"/>
+          <w:sz w:val="21"/>
+          <w:szCs w:val="21"/>
+          <w14:ligatures w14:val="none"/>
+        </w:rPr>
+        <w:t>@apply</w:t>
+      </w:r>
+      <w:r>
+        <w:rPr>
+          <w:rFonts w:ascii="Consolas" w:eastAsia="Times New Roman" w:hAnsi="Consolas" w:cs="Times New Roman"/>
+          <w:color w:val="BBBBBB"/>
+          <w:kern w:val="0"/>
+          <w:sz w:val="21"/>
+          <w:szCs w:val="21"/>
+          <w14:ligatures w14:val="none"/>
+        </w:rPr>
+        <w:t xml:space="preserve"> </w:t>
+      </w:r>
+      <w:r>
+        <w:rPr>
+          <w:rFonts w:ascii="Consolas" w:eastAsia="Times New Roman" w:hAnsi="Consolas" w:cs="Times New Roman"/>
+          <w:color w:val="98C379"/>
+          <w:kern w:val="0"/>
+          <w:sz w:val="21"/>
+          <w:szCs w:val="21"/>
+          <w14:ligatures w14:val="none"/>
+        </w:rPr>
+        <w:t>w-full</w:t>
+      </w:r>
+      <w:r>
+        <w:rPr>
+          <w:rFonts w:ascii="Consolas" w:eastAsia="Times New Roman" w:hAnsi="Consolas" w:cs="Times New Roman"/>
+          <w:color w:val="BBBBBB"/>
+          <w:kern w:val="0"/>
+          <w:sz w:val="21"/>
+          <w:szCs w:val="21"/>
+          <w14:ligatures w14:val="none"/>
+        </w:rPr>
+        <w:t xml:space="preserve"> </w:t>
+      </w:r>
+      <w:r>
+        <w:rPr>
+          <w:rFonts w:ascii="Consolas" w:eastAsia="Times New Roman" w:hAnsi="Consolas" w:cs="Times New Roman"/>
+          <w:color w:val="98C379"/>
+          <w:kern w:val="0"/>
+          <w:sz w:val="21"/>
+          <w:szCs w:val="21"/>
+          <w14:ligatures w14:val="none"/>
+        </w:rPr>
+        <w:t>rounded-full</w:t>
+      </w:r>
+      <w:r>
+        <w:rPr>
+          <w:rFonts w:ascii="Consolas" w:eastAsia="Times New Roman" w:hAnsi="Consolas" w:cs="Times New Roman"/>
+          <w:color w:val="BBBBBB"/>
+          <w:kern w:val="0"/>
+          <w:sz w:val="21"/>
+          <w:szCs w:val="21"/>
+          <w14:ligatures w14:val="none"/>
+        </w:rPr>
+        <w:t xml:space="preserve"> </w:t>
+      </w:r>
+      <w:r>
+        <w:rPr>
+          <w:rFonts w:ascii="Consolas" w:eastAsia="Times New Roman" w:hAnsi="Consolas" w:cs="Times New Roman"/>
+          <w:color w:val="98C379"/>
+          <w:kern w:val="0"/>
+          <w:sz w:val="21"/>
+          <w:szCs w:val="21"/>
+          <w14:ligatures w14:val="none"/>
+        </w:rPr>
+        <w:t>border</w:t>
+      </w:r>
+      <w:r>
+        <w:rPr>
+          <w:rFonts w:ascii="Consolas" w:eastAsia="Times New Roman" w:hAnsi="Consolas" w:cs="Times New Roman"/>
+          <w:color w:val="BBBBBB"/>
+          <w:kern w:val="0"/>
+          <w:sz w:val="21"/>
+          <w:szCs w:val="21"/>
+          <w14:ligatures w14:val="none"/>
+        </w:rPr>
+        <w:t xml:space="preserve"> </w:t>
+      </w:r>
+      <w:r>
+        <w:rPr>
+          <w:rFonts w:ascii="Consolas" w:eastAsia="Times New Roman" w:hAnsi="Consolas" w:cs="Times New Roman"/>
+          <w:color w:val="98C379"/>
+          <w:kern w:val="0"/>
+          <w:sz w:val="21"/>
+          <w:szCs w:val="21"/>
+          <w14:ligatures w14:val="none"/>
+        </w:rPr>
+        <w:t>border-stone-200</w:t>
+      </w:r>
+      <w:r>
+        <w:rPr>
+          <w:rFonts w:ascii="Consolas" w:eastAsia="Times New Roman" w:hAnsi="Consolas" w:cs="Times New Roman"/>
+          <w:color w:val="BBBBBB"/>
+          <w:kern w:val="0"/>
+          <w:sz w:val="21"/>
+          <w:szCs w:val="21"/>
+          <w14:ligatures w14:val="none"/>
+        </w:rPr>
+        <w:t xml:space="preserve"> </w:t>
+      </w:r>
+      <w:r>
+        <w:rPr>
+          <w:rFonts w:ascii="Consolas" w:eastAsia="Times New Roman" w:hAnsi="Consolas" w:cs="Times New Roman"/>
+          <w:color w:val="98C379"/>
+          <w:kern w:val="0"/>
+          <w:sz w:val="21"/>
+          <w:szCs w:val="21"/>
+          <w14:ligatures w14:val="none"/>
+        </w:rPr>
+        <w:t>px-4</w:t>
+      </w:r>
+      <w:r>
+        <w:rPr>
+          <w:rFonts w:ascii="Consolas" w:eastAsia="Times New Roman" w:hAnsi="Consolas" w:cs="Times New Roman"/>
+          <w:color w:val="BBBBBB"/>
+          <w:kern w:val="0"/>
+          <w:sz w:val="21"/>
+          <w:szCs w:val="21"/>
+          <w14:ligatures w14:val="none"/>
+        </w:rPr>
+        <w:t xml:space="preserve"> </w:t>
+      </w:r>
+      <w:r>
+        <w:rPr>
+          <w:rFonts w:ascii="Consolas" w:eastAsia="Times New Roman" w:hAnsi="Consolas" w:cs="Times New Roman"/>
+          <w:color w:val="98C379"/>
+          <w:kern w:val="0"/>
+          <w:sz w:val="21"/>
+          <w:szCs w:val="21"/>
+          <w14:ligatures w14:val="none"/>
+        </w:rPr>
+        <w:t>py-2</w:t>
+      </w:r>
+      <w:r>
+        <w:rPr>
+          <w:rFonts w:ascii="Consolas" w:eastAsia="Times New Roman" w:hAnsi="Consolas" w:cs="Times New Roman"/>
+          <w:color w:val="BBBBBB"/>
+          <w:kern w:val="0"/>
+          <w:sz w:val="21"/>
+          <w:szCs w:val="21"/>
+          <w14:ligatures w14:val="none"/>
+        </w:rPr>
+        <w:t>;</w:t>
+      </w:r>
+    </w:p>
+    <w:p>
+      <w:pPr>
+        <w:pStyle w:val="ListParagraph"/>
+        <w:numPr>
+          <w:ilvl w:val="0"/>
+          <w:numId w:val="1"/>
+        </w:numPr>
+        <w:shd w:val="clear" w:color="auto" w:fill="282C34"/>
+        <w:spacing w:after="0" w:line="285" w:lineRule="atLeast"/>
+        <w:rPr>
+          <w:rFonts w:ascii="Consolas" w:eastAsia="Times New Roman" w:hAnsi="Consolas" w:cs="Times New Roman"/>
+          <w:color w:val="BBBBBB"/>
+          <w:kern w:val="0"/>
+          <w:sz w:val="21"/>
+          <w:szCs w:val="21"/>
+          <w14:ligatures w14:val="none"/>
+        </w:rPr>
+      </w:pPr>
+      <w:r>
+        <w:rPr>
+          <w:rFonts w:ascii="Consolas" w:eastAsia="Times New Roman" w:hAnsi="Consolas" w:cs="Times New Roman"/>
+          <w:color w:val="BBBBBB"/>
+          <w:kern w:val="0"/>
+          <w:sz w:val="21"/>
+          <w:szCs w:val="21"/>
+          <w14:ligatures w14:val="none"/>
+        </w:rPr>
+        <w:t>  }</w:t>
+      </w:r>
+    </w:p>
+    <w:p>
+      <w:pPr>
+        <w:pStyle w:val="ListParagraph"/>
+        <w:numPr>
+          <w:ilvl w:val="0"/>
+          <w:numId w:val="1"/>
+        </w:numPr>
+        <w:shd w:val="clear" w:color="auto" w:fill="282C34"/>
+        <w:spacing w:after="0" w:line="285" w:lineRule="atLeast"/>
+        <w:rPr>
+          <w:rFonts w:ascii="Consolas" w:eastAsia="Times New Roman" w:hAnsi="Consolas" w:cs="Times New Roman"/>
+          <w:color w:val="BBBBBB"/>
+          <w:kern w:val="0"/>
+          <w:sz w:val="21"/>
+          <w:szCs w:val="21"/>
+          <w14:ligatures w14:val="none"/>
+        </w:rPr>
+      </w:pPr>
+      <w:r>
+        <w:rPr>
+          <w:rFonts w:ascii="Consolas" w:eastAsia="Times New Roman" w:hAnsi="Consolas" w:cs="Times New Roman"/>
+          <w:color w:val="BBBBBB"/>
+          <w:kern w:val="0"/>
+          <w:sz w:val="21"/>
+          <w:szCs w:val="21"/>
+          <w14:ligatures w14:val="none"/>
+        </w:rPr>
+        <w:t>}</w:t>
+      </w:r>
+    </w:p>
+    <w:p>
+      <w:pPr>
+        <w:pStyle w:val="ListParagraph"/>
+        <w:numPr>
+          <w:ilvl w:val="0"/>
+          <w:numId w:val="1"/>
+        </w:numPr>
+      </w:pPr>
+      <w:r>
+        <w:t xml:space="preserve">Now we use the </w:t>
+      </w:r>
+      <w:r>
+        <w:rPr>
+          <w:b/>
+          <w:bCs/>
+        </w:rPr>
+        <w:t>@apply new class</w:t>
+      </w:r>
+    </w:p>
     <w:p/>
+    <w:p>
+      <w:pPr>
+        <w:pStyle w:val="Heading1"/>
+      </w:pPr>
+      <w:r>
+        <w:t>Reusing Styles with React Components</w:t>
+      </w:r>
+    </w:p>
+    <w:p>
+      <w:pPr>
+        <w:pStyle w:val="ListParagraph"/>
+        <w:numPr>
+          <w:ilvl w:val="0"/>
+          <w:numId w:val="1"/>
+        </w:numPr>
+      </w:pPr>
+      <w:r>
+        <w:t>We are creating a new react component</w:t>
+      </w:r>
+      <w:r>
+        <w:t xml:space="preserve"> (</w:t>
+      </w:r>
+      <w:r>
+        <w:rPr>
+          <w:b/>
+          <w:bCs/>
+        </w:rPr>
+        <w:t>Button</w:t>
+      </w:r>
+      <w:r>
+        <w:t>)</w:t>
+      </w:r>
+    </w:p>
+    <w:p>
+      <w:pPr>
+        <w:pStyle w:val="ListParagraph"/>
+        <w:numPr>
+          <w:ilvl w:val="0"/>
+          <w:numId w:val="1"/>
+        </w:numPr>
+      </w:pPr>
+      <w:r>
+        <w:t>And add the styles to that react component</w:t>
+      </w:r>
+    </w:p>
+    <w:p>
+      <w:pPr>
+        <w:pStyle w:val="ListParagraph"/>
+        <w:numPr>
+          <w:ilvl w:val="0"/>
+          <w:numId w:val="1"/>
+        </w:numPr>
+      </w:pPr>
+      <w:r>
+        <w:t>We are creating it as a</w:t>
+      </w:r>
+      <w:r>
+        <w:t>n</w:t>
+      </w:r>
+      <w:r>
+        <w:t xml:space="preserve"> API </w:t>
+      </w:r>
+    </w:p>
+    <w:p/>
+    <w:p>
+      <w:pPr>
+        <w:pStyle w:val="Heading1"/>
+      </w:pPr>
+      <w:r>
+        <w:t>Z and Absolute Positioning</w:t>
+      </w:r>
+      <w:r>
+        <w:t xml:space="preserve"> (Spinner)</w:t>
+      </w:r>
+    </w:p>
+    <w:p>
+      <w:pPr>
+        <w:pStyle w:val="ListParagraph"/>
+        <w:numPr>
+          <w:ilvl w:val="0"/>
+          <w:numId w:val="1"/>
+        </w:numPr>
+      </w:pPr>
+      <w:r>
+        <w:t>We want to add the Spinner in the middle of the page and add some BLUR</w:t>
+      </w:r>
+    </w:p>
+    <w:p>
+      <w:pPr>
+        <w:pStyle w:val="ListParagraph"/>
+        <w:numPr>
+          <w:ilvl w:val="1"/>
+          <w:numId w:val="1"/>
+        </w:numPr>
+      </w:pPr>
+      <w:r>
+        <w:t>We wrap the spinner in a parent element</w:t>
+      </w:r>
+    </w:p>
+    <w:p>
+      <w:pPr>
+        <w:pStyle w:val="ListParagraph"/>
+        <w:numPr>
+          <w:ilvl w:val="1"/>
+          <w:numId w:val="1"/>
+        </w:numPr>
+      </w:pPr>
+      <w:r>
+        <w:t>Position the parent on the whole page</w:t>
+      </w:r>
+    </w:p>
+    <w:p>
+      <w:pPr>
+        <w:pStyle w:val="ListParagraph"/>
+        <w:numPr>
+          <w:ilvl w:val="1"/>
+          <w:numId w:val="1"/>
+        </w:numPr>
+      </w:pPr>
+      <w:r>
+        <w:t>Center the loader in the parent</w:t>
+      </w:r>
+    </w:p>
+    <w:p>
+      <w:pPr>
+        <w:pStyle w:val="ListParagraph"/>
+        <w:numPr>
+          <w:ilvl w:val="1"/>
+          <w:numId w:val="1"/>
+        </w:numPr>
+      </w:pPr>
+      <w:r>
+        <w:t>Blur the parent</w:t>
+      </w:r>
+    </w:p>
     <w:sectPr>
       <w:pgSz w:w="12240" w:h="15840"/>
       <w:pgMar w:top="1440" w:right="1440" w:bottom="1440" w:left="1440" w:header="720" w:footer="720" w:gutter="0"/>

</xml_diff>